<commit_message>
ShareActionProvider now provides image sharing! :)
</commit_message>
<xml_diff>
--- a/todoist_documents/Android Fundamentals Project Self-Evaluation.docx
+++ b/todoist_documents/Android Fundamentals Project Self-Evaluation.docx
@@ -113,7 +113,23 @@
               <w:spacing w:line="240" w:lineRule="auto"/>
             </w:pPr>
             <w:r>
-              <w:t>No permissions are currently requested.</w:t>
+              <w:t xml:space="preserve">Only </w:t>
+            </w:r>
+            <w:proofErr w:type="spellStart"/>
+            <w:r>
+              <w:t>android.permission.WRITE_EXTERNAL_STORAGE</w:t>
+            </w:r>
+            <w:proofErr w:type="spellEnd"/>
+            <w:r>
+              <w:t xml:space="preserve"> is used. It's necessary for saving screenshot of </w:t>
+            </w:r>
+            <w:proofErr w:type="spellStart"/>
+            <w:r>
+              <w:t>todo</w:t>
+            </w:r>
+            <w:proofErr w:type="spellEnd"/>
+            <w:r>
+              <w:t xml:space="preserve"> list to a file on external storage (used for sharing ability).</w:t>
             </w:r>
           </w:p>
         </w:tc>
@@ -156,6 +172,7 @@
         </w:rPr>
         <w:t xml:space="preserve"> (For example, Sunshine’s Content Provider is named </w:t>
       </w:r>
+      <w:proofErr w:type="spellStart"/>
       <w:r>
         <w:rPr>
           <w:rFonts w:ascii="Courier New" w:eastAsia="Courier New" w:hAnsi="Courier New" w:cs="Courier New"/>
@@ -164,12 +181,29 @@
         </w:rPr>
         <w:t>WeatherProvider</w:t>
       </w:r>
+      <w:proofErr w:type="spellEnd"/>
       <w:r>
         <w:rPr>
           <w:b/>
           <w:color w:val="666666"/>
         </w:rPr>
-        <w:t xml:space="preserve"> backed by an SQLite database, with two tables: </w:t>
+        <w:t xml:space="preserve"> backed by an </w:t>
+      </w:r>
+      <w:proofErr w:type="spellStart"/>
+      <w:r>
+        <w:rPr>
+          <w:b/>
+          <w:color w:val="666666"/>
+        </w:rPr>
+        <w:t>SQLite</w:t>
+      </w:r>
+      <w:proofErr w:type="spellEnd"/>
+      <w:r>
+        <w:rPr>
+          <w:b/>
+          <w:color w:val="666666"/>
+        </w:rPr>
+        <w:t xml:space="preserve"> database, with two tables: </w:t>
       </w:r>
       <w:r>
         <w:rPr>
@@ -238,14 +272,24 @@
             <w:r>
               <w:t xml:space="preserve">Content provider is called </w:t>
             </w:r>
+            <w:proofErr w:type="spellStart"/>
             <w:r>
               <w:rPr>
                 <w:rStyle w:val="Zdraznnjemn"/>
               </w:rPr>
               <w:t>TodosProvider</w:t>
             </w:r>
-            <w:r>
-              <w:t xml:space="preserve"> and is backed by SQLite database containing two tables: </w:t>
+            <w:proofErr w:type="spellEnd"/>
+            <w:r>
+              <w:t xml:space="preserve"> and is backed by </w:t>
+            </w:r>
+            <w:proofErr w:type="spellStart"/>
+            <w:r>
+              <w:t>SQLite</w:t>
+            </w:r>
+            <w:proofErr w:type="spellEnd"/>
+            <w:r>
+              <w:t xml:space="preserve"> database containing two tables: </w:t>
             </w:r>
             <w:r>
               <w:rPr>
@@ -256,12 +300,14 @@
             <w:r>
               <w:t xml:space="preserve"> (lists) and </w:t>
             </w:r>
+            <w:proofErr w:type="spellStart"/>
             <w:r>
               <w:rPr>
                 <w:rStyle w:val="Zdraznnjemn"/>
               </w:rPr>
               <w:t>todo</w:t>
             </w:r>
+            <w:proofErr w:type="spellEnd"/>
             <w:r>
               <w:rPr>
                 <w:rStyle w:val="Zdraznnjemn"/>
@@ -273,7 +319,15 @@
               <w:t>(</w:t>
             </w:r>
             <w:r>
-              <w:t>"todo" entries of specified list).</w:t>
+              <w:t>"</w:t>
+            </w:r>
+            <w:proofErr w:type="spellStart"/>
+            <w:r>
+              <w:t>todo</w:t>
+            </w:r>
+            <w:proofErr w:type="spellEnd"/>
+            <w:r>
+              <w:t>" entries of specified list).</w:t>
             </w:r>
           </w:p>
         </w:tc>
@@ -302,7 +356,23 @@
           <w:b/>
           <w:color w:val="666666"/>
         </w:rPr>
-        <w:t>(For example, Sunshine talks to the OpenWeatherMap API.)</w:t>
+        <w:t xml:space="preserve">(For example, Sunshine talks to the </w:t>
+      </w:r>
+      <w:proofErr w:type="spellStart"/>
+      <w:r>
+        <w:rPr>
+          <w:b/>
+          <w:color w:val="666666"/>
+        </w:rPr>
+        <w:t>OpenWeatherMap</w:t>
+      </w:r>
+      <w:proofErr w:type="spellEnd"/>
+      <w:r>
+        <w:rPr>
+          <w:b/>
+          <w:color w:val="666666"/>
+        </w:rPr>
+        <w:t xml:space="preserve"> API.)</w:t>
       </w:r>
     </w:p>
     <w:tbl>
@@ -366,7 +436,23 @@
           <w:color w:val="1155CC"/>
         </w:rPr>
         <w:lastRenderedPageBreak/>
-        <w:t>If your app uses a SyncAdapter, what is it called? What mechanism is used to actually talk over the network?</w:t>
+        <w:t xml:space="preserve">If your app uses a </w:t>
+      </w:r>
+      <w:proofErr w:type="spellStart"/>
+      <w:r>
+        <w:rPr>
+          <w:b/>
+          <w:color w:val="1155CC"/>
+        </w:rPr>
+        <w:t>SyncAdapter</w:t>
+      </w:r>
+      <w:proofErr w:type="spellEnd"/>
+      <w:r>
+        <w:rPr>
+          <w:b/>
+          <w:color w:val="1155CC"/>
+        </w:rPr>
+        <w:t>, what is it called? What mechanism is used to actually talk over the network?</w:t>
       </w:r>
       <w:r>
         <w:rPr>
@@ -375,6 +461,7 @@
         </w:rPr>
         <w:t xml:space="preserve"> (For example, Sunshine uses </w:t>
       </w:r>
+      <w:proofErr w:type="spellStart"/>
       <w:r>
         <w:rPr>
           <w:rFonts w:ascii="Courier New" w:eastAsia="Courier New" w:hAnsi="Courier New" w:cs="Courier New"/>
@@ -383,6 +470,7 @@
         </w:rPr>
         <w:t>HttpURLConnection</w:t>
       </w:r>
+      <w:proofErr w:type="spellEnd"/>
       <w:r>
         <w:rPr>
           <w:b/>
@@ -492,16 +580,85 @@
               <w:spacing w:line="240" w:lineRule="auto"/>
             </w:pPr>
             <w:r>
-              <w:t>There are two pairs of CursorAdapter with CursorLoader used in fragments (TodosFragment, TodosListFragment). CursorAdapters are customized for own item layouts</w:t>
-            </w:r>
-            <w:r>
-              <w:t xml:space="preserve"> and using ViewHolder "pattern" for access to its subviews</w:t>
-            </w:r>
+              <w:t xml:space="preserve">There are two pairs of </w:t>
+            </w:r>
+            <w:proofErr w:type="spellStart"/>
+            <w:r>
+              <w:t>CursorAdapter</w:t>
+            </w:r>
+            <w:proofErr w:type="spellEnd"/>
+            <w:r>
+              <w:t xml:space="preserve"> with </w:t>
+            </w:r>
+            <w:proofErr w:type="spellStart"/>
+            <w:r>
+              <w:t>CursorLoader</w:t>
+            </w:r>
+            <w:proofErr w:type="spellEnd"/>
+            <w:r>
+              <w:t xml:space="preserve"> used in fragments (</w:t>
+            </w:r>
+            <w:proofErr w:type="spellStart"/>
+            <w:r>
+              <w:t>TodosFragment</w:t>
+            </w:r>
+            <w:proofErr w:type="spellEnd"/>
+            <w:r>
+              <w:t xml:space="preserve">, </w:t>
+            </w:r>
+            <w:proofErr w:type="spellStart"/>
+            <w:r>
+              <w:t>TodosListFragment</w:t>
+            </w:r>
+            <w:proofErr w:type="spellEnd"/>
+            <w:r>
+              <w:t xml:space="preserve">). </w:t>
+            </w:r>
+            <w:proofErr w:type="spellStart"/>
+            <w:r>
+              <w:t>CursorAdapters</w:t>
+            </w:r>
+            <w:proofErr w:type="spellEnd"/>
+            <w:r>
+              <w:t xml:space="preserve"> are customized for own item layouts</w:t>
+            </w:r>
+            <w:r>
+              <w:t xml:space="preserve"> and using </w:t>
+            </w:r>
+            <w:proofErr w:type="spellStart"/>
+            <w:r>
+              <w:t>ViewHolder</w:t>
+            </w:r>
+            <w:proofErr w:type="spellEnd"/>
+            <w:r>
+              <w:t xml:space="preserve"> "pattern" for access to its </w:t>
+            </w:r>
+            <w:proofErr w:type="spellStart"/>
+            <w:r>
+              <w:t>subviews</w:t>
+            </w:r>
+            <w:proofErr w:type="spellEnd"/>
             <w:r>
               <w:t>.</w:t>
             </w:r>
             <w:r>
-              <w:t xml:space="preserve"> CursorLoader then loads data from content provider to ListView.</w:t>
+              <w:t xml:space="preserve"> </w:t>
+            </w:r>
+            <w:proofErr w:type="spellStart"/>
+            <w:r>
+              <w:t>CursorLoader</w:t>
+            </w:r>
+            <w:proofErr w:type="spellEnd"/>
+            <w:r>
+              <w:t xml:space="preserve"> then loads data from content provider to </w:t>
+            </w:r>
+            <w:proofErr w:type="spellStart"/>
+            <w:r>
+              <w:t>ListView</w:t>
+            </w:r>
+            <w:proofErr w:type="spellEnd"/>
+            <w:r>
+              <w:t>.</w:t>
             </w:r>
           </w:p>
         </w:tc>
@@ -580,11 +737,32 @@
               <w:pStyle w:val="normal"/>
               <w:spacing w:line="240" w:lineRule="auto"/>
             </w:pPr>
-            <w:r>
-              <w:t xml:space="preserve">TodosListActivity in tablet mode </w:t>
-            </w:r>
-            <w:r>
-              <w:t>correctly saves active shown list/adding new list/adding new todo. After rotation application shows fragment with same data. ListView with lists is automatically scrolled to selected list.</w:t>
+            <w:proofErr w:type="spellStart"/>
+            <w:r>
+              <w:t>TodosListActivity</w:t>
+            </w:r>
+            <w:proofErr w:type="spellEnd"/>
+            <w:r>
+              <w:t xml:space="preserve"> in tablet mode </w:t>
+            </w:r>
+            <w:r>
+              <w:t xml:space="preserve">correctly saves active shown list/adding new list/adding new </w:t>
+            </w:r>
+            <w:proofErr w:type="spellStart"/>
+            <w:r>
+              <w:t>todo</w:t>
+            </w:r>
+            <w:proofErr w:type="spellEnd"/>
+            <w:r>
+              <w:t xml:space="preserve">. After rotation application shows fragment with same data. </w:t>
+            </w:r>
+            <w:proofErr w:type="spellStart"/>
+            <w:r>
+              <w:t>ListView</w:t>
+            </w:r>
+            <w:proofErr w:type="spellEnd"/>
+            <w:r>
+              <w:t xml:space="preserve"> with lists is automatically scrolled to selected list.</w:t>
             </w:r>
           </w:p>
           <w:p>
@@ -599,7 +777,23 @@
               <w:spacing w:line="240" w:lineRule="auto"/>
             </w:pPr>
             <w:r>
-              <w:t>When adding new todo entry or list entry then "todo text" or "title" is saved (as handled by android framework).</w:t>
+              <w:t xml:space="preserve">When adding new </w:t>
+            </w:r>
+            <w:proofErr w:type="spellStart"/>
+            <w:r>
+              <w:t>todo</w:t>
+            </w:r>
+            <w:proofErr w:type="spellEnd"/>
+            <w:r>
+              <w:t xml:space="preserve"> entry or list entry then "</w:t>
+            </w:r>
+            <w:proofErr w:type="spellStart"/>
+            <w:r>
+              <w:t>todo</w:t>
+            </w:r>
+            <w:proofErr w:type="spellEnd"/>
+            <w:r>
+              <w:t xml:space="preserve"> text" or "title" is saved (as handled by android framework).</w:t>
             </w:r>
           </w:p>
           <w:p>
@@ -709,10 +903,47 @@
               <w:spacing w:line="240" w:lineRule="auto"/>
             </w:pPr>
             <w:r>
-              <w:t xml:space="preserve">Implementation is in NotificationService class (which extends from IntentService). Based on intent received to NotificationService is notification (i) shown for selected </w:t>
-            </w:r>
-            <w:r>
-              <w:t xml:space="preserve">todo </w:t>
+              <w:t xml:space="preserve">Implementation is in </w:t>
+            </w:r>
+            <w:proofErr w:type="spellStart"/>
+            <w:r>
+              <w:t>NotificationService</w:t>
+            </w:r>
+            <w:proofErr w:type="spellEnd"/>
+            <w:r>
+              <w:t xml:space="preserve"> class (which extends from </w:t>
+            </w:r>
+            <w:proofErr w:type="spellStart"/>
+            <w:r>
+              <w:t>IntentService</w:t>
+            </w:r>
+            <w:proofErr w:type="spellEnd"/>
+            <w:r>
+              <w:t xml:space="preserve">). Based on intent received to </w:t>
+            </w:r>
+            <w:proofErr w:type="spellStart"/>
+            <w:r>
+              <w:t>NotificationService</w:t>
+            </w:r>
+            <w:proofErr w:type="spellEnd"/>
+            <w:r>
+              <w:t xml:space="preserve"> is notification (</w:t>
+            </w:r>
+            <w:proofErr w:type="spellStart"/>
+            <w:r>
+              <w:t>i</w:t>
+            </w:r>
+            <w:proofErr w:type="spellEnd"/>
+            <w:r>
+              <w:t xml:space="preserve">) shown for selected </w:t>
+            </w:r>
+            <w:proofErr w:type="spellStart"/>
+            <w:r>
+              <w:t>todo</w:t>
+            </w:r>
+            <w:proofErr w:type="spellEnd"/>
+            <w:r>
+              <w:t xml:space="preserve"> </w:t>
             </w:r>
             <w:r>
               <w:t>list, (ii) current entry is marked as completed and notification is shown for next entry, (iii) notification is canceled.</w:t>
@@ -724,7 +955,23 @@
               <w:spacing w:line="240" w:lineRule="auto"/>
             </w:pPr>
             <w:r>
-              <w:t>Notification supports Android Wear and extends notification with another page which contains next todo entries (used InboxStyle for that page).</w:t>
+              <w:t xml:space="preserve">Notification supports Android Wear and extends notification with another page which contains next </w:t>
+            </w:r>
+            <w:proofErr w:type="spellStart"/>
+            <w:r>
+              <w:t>todo</w:t>
+            </w:r>
+            <w:proofErr w:type="spellEnd"/>
+            <w:r>
+              <w:t xml:space="preserve"> entries (used </w:t>
+            </w:r>
+            <w:proofErr w:type="spellStart"/>
+            <w:r>
+              <w:t>InboxStyle</w:t>
+            </w:r>
+            <w:proofErr w:type="spellEnd"/>
+            <w:r>
+              <w:t xml:space="preserve"> for that page).</w:t>
             </w:r>
           </w:p>
         </w:tc>
@@ -737,9 +984,11 @@
       </w:pPr>
       <w:bookmarkStart w:id="11" w:name="h.v5ifzeitit7v" w:colFirst="0" w:colLast="0"/>
       <w:bookmarkEnd w:id="11"/>
+      <w:proofErr w:type="spellStart"/>
       <w:r>
         <w:t>ShareActionProvider</w:t>
       </w:r>
+      <w:proofErr w:type="spellEnd"/>
     </w:p>
     <w:p>
       <w:pPr>
@@ -750,7 +999,23 @@
           <w:b/>
           <w:color w:val="1155CC"/>
         </w:rPr>
-        <w:t>Please elaborate on how/where you implemented ShareActionProvider:</w:t>
+        <w:t xml:space="preserve">Please elaborate on how/where you implemented </w:t>
+      </w:r>
+      <w:proofErr w:type="spellStart"/>
+      <w:r>
+        <w:rPr>
+          <w:b/>
+          <w:color w:val="1155CC"/>
+        </w:rPr>
+        <w:t>ShareActionProvider</w:t>
+      </w:r>
+      <w:proofErr w:type="spellEnd"/>
+      <w:r>
+        <w:rPr>
+          <w:b/>
+          <w:color w:val="1155CC"/>
+        </w:rPr>
+        <w:t>:</w:t>
       </w:r>
     </w:p>
     <w:tbl>
@@ -790,8 +1055,72 @@
               <w:pStyle w:val="normal"/>
               <w:spacing w:line="240" w:lineRule="auto"/>
             </w:pPr>
-            <w:r>
-              <w:t>ShareActionProvider is used in menu for TodosFragment. When todo entries of selected list are loaded via CursorLoader then simple string output of current list entries is generated and set as share intent. As implemented in method TodosFragment::setShareIntent.</w:t>
+            <w:proofErr w:type="spellStart"/>
+            <w:r>
+              <w:t>ShareActionProvider</w:t>
+            </w:r>
+            <w:proofErr w:type="spellEnd"/>
+            <w:r>
+              <w:t xml:space="preserve"> is used in menu for </w:t>
+            </w:r>
+            <w:proofErr w:type="spellStart"/>
+            <w:r>
+              <w:t>TodosFragment</w:t>
+            </w:r>
+            <w:proofErr w:type="spellEnd"/>
+            <w:r>
+              <w:t>.</w:t>
+            </w:r>
+            <w:r>
+              <w:t xml:space="preserve"> Share intent is firstly set in method </w:t>
+            </w:r>
+            <w:proofErr w:type="spellStart"/>
+            <w:r>
+              <w:t>TodosFragment</w:t>
+            </w:r>
+            <w:proofErr w:type="spellEnd"/>
+            <w:r>
+              <w:t>::</w:t>
+            </w:r>
+            <w:proofErr w:type="spellStart"/>
+            <w:r>
+              <w:t>setShareIntent</w:t>
+            </w:r>
+            <w:proofErr w:type="spellEnd"/>
+            <w:r>
+              <w:t xml:space="preserve">. When user select concrete share target, then callback via </w:t>
+            </w:r>
+            <w:proofErr w:type="spellStart"/>
+            <w:r>
+              <w:t>onShareTargetSelected</w:t>
+            </w:r>
+            <w:proofErr w:type="spellEnd"/>
+            <w:r>
+              <w:t xml:space="preserve"> is used to generate screenshot of whole </w:t>
+            </w:r>
+            <w:proofErr w:type="spellStart"/>
+            <w:r>
+              <w:t>ListView</w:t>
+            </w:r>
+            <w:proofErr w:type="spellEnd"/>
+            <w:r>
+              <w:t xml:space="preserve"> (in methods </w:t>
+            </w:r>
+            <w:proofErr w:type="spellStart"/>
+            <w:r>
+              <w:t>makeScreenshot</w:t>
+            </w:r>
+            <w:proofErr w:type="spellEnd"/>
+            <w:r>
+              <w:t xml:space="preserve"> and </w:t>
+            </w:r>
+            <w:proofErr w:type="spellStart"/>
+            <w:r>
+              <w:t>getListViewBitmap</w:t>
+            </w:r>
+            <w:proofErr w:type="spellEnd"/>
+            <w:r>
+              <w:t>).</w:t>
             </w:r>
           </w:p>
         </w:tc>

</xml_diff>